<commit_message>
update 9 files and create 1 file
</commit_message>
<xml_diff>
--- a/template_directory/T_RiskAssessment_Blank.docx
+++ b/template_directory/T_RiskAssessment_Blank.docx
@@ -1,6 +1,6 @@
 
 <file path=word/document.xml><?xml version="1.0" encoding="utf-8"?>
-<w:document xmlns:wpc="http://schemas.microsoft.com/office/word/2010/wordprocessingCanvas" xmlns:cx="http://schemas.microsoft.com/office/drawing/2014/chartex" xmlns:cx1="http://schemas.microsoft.com/office/drawing/2015/9/8/chartex" xmlns:cx2="http://schemas.microsoft.com/office/drawing/2015/10/21/chartex" xmlns:cx3="http://schemas.microsoft.com/office/drawing/2016/5/9/chartex" xmlns:cx4="http://schemas.microsoft.com/office/drawing/2016/5/10/chartex" xmlns:cx5="http://schemas.microsoft.com/office/drawing/2016/5/11/chartex" xmlns:cx6="http://schemas.microsoft.com/office/drawing/2016/5/12/chartex" xmlns:cx7="http://schemas.microsoft.com/office/drawing/2016/5/13/chartex" xmlns:cx8="http://schemas.microsoft.com/office/drawing/2016/5/14/chartex" xmlns:mc="http://schemas.openxmlformats.org/markup-compatibility/2006" xmlns:aink="http://schemas.microsoft.com/office/drawing/2016/ink" xmlns:am3d="http://schemas.microsoft.com/office/drawing/2017/model3d" xmlns:o="urn:schemas-microsoft-com:office:office" xmlns:r="http://schemas.openxmlformats.org/officeDocument/2006/relationships" xmlns:m="http://schemas.openxmlformats.org/officeDocument/2006/math" xmlns:v="urn:schemas-microsoft-com:vml" xmlns:wp14="http://schemas.microsoft.com/office/word/2010/wordprocessingDrawing" xmlns:wp="http://schemas.openxmlformats.org/drawingml/2006/wordprocessingDrawing" xmlns:w10="urn:schemas-microsoft-com:office:word" xmlns:w="http://schemas.openxmlformats.org/wordprocessingml/2006/main" xmlns:w14="http://schemas.microsoft.com/office/word/2010/wordml" xmlns:w15="http://schemas.microsoft.com/office/word/2012/wordml" xmlns:w16cex="http://schemas.microsoft.com/office/word/2018/wordml/cex" xmlns:w16cid="http://schemas.microsoft.com/office/word/2016/wordml/cid" xmlns:w16="http://schemas.microsoft.com/office/word/2018/wordml" xmlns:w16sdtdh="http://schemas.microsoft.com/office/word/2020/wordml/sdtdatahash" xmlns:w16se="http://schemas.microsoft.com/office/word/2015/wordml/symex" xmlns:wpg="http://schemas.microsoft.com/office/word/2010/wordprocessingGroup" xmlns:wpi="http://schemas.microsoft.com/office/word/2010/wordprocessingInk" xmlns:wne="http://schemas.microsoft.com/office/word/2006/wordml" xmlns:wps="http://schemas.microsoft.com/office/word/2010/wordprocessingShape" mc:Ignorable="w14 w15 w16se w16cid w16 w16cex w16sdtdh wp14">
+<w:document xmlns:wpc="http://schemas.microsoft.com/office/word/2010/wordprocessingCanvas" xmlns:cx="http://schemas.microsoft.com/office/drawing/2014/chartex" xmlns:cx1="http://schemas.microsoft.com/office/drawing/2015/9/8/chartex" xmlns:cx2="http://schemas.microsoft.com/office/drawing/2015/10/21/chartex" xmlns:cx3="http://schemas.microsoft.com/office/drawing/2016/5/9/chartex" xmlns:cx4="http://schemas.microsoft.com/office/drawing/2016/5/10/chartex" xmlns:cx5="http://schemas.microsoft.com/office/drawing/2016/5/11/chartex" xmlns:cx6="http://schemas.microsoft.com/office/drawing/2016/5/12/chartex" xmlns:cx7="http://schemas.microsoft.com/office/drawing/2016/5/13/chartex" xmlns:cx8="http://schemas.microsoft.com/office/drawing/2016/5/14/chartex" xmlns:mc="http://schemas.openxmlformats.org/markup-compatibility/2006" xmlns:aink="http://schemas.microsoft.com/office/drawing/2016/ink" xmlns:am3d="http://schemas.microsoft.com/office/drawing/2017/model3d" xmlns:o="urn:schemas-microsoft-com:office:office" xmlns:oel="http://schemas.microsoft.com/office/2019/extlst" xmlns:r="http://schemas.openxmlformats.org/officeDocument/2006/relationships" xmlns:m="http://schemas.openxmlformats.org/officeDocument/2006/math" xmlns:v="urn:schemas-microsoft-com:vml" xmlns:wp14="http://schemas.microsoft.com/office/word/2010/wordprocessingDrawing" xmlns:wp="http://schemas.openxmlformats.org/drawingml/2006/wordprocessingDrawing" xmlns:w10="urn:schemas-microsoft-com:office:word" xmlns:w="http://schemas.openxmlformats.org/wordprocessingml/2006/main" xmlns:w14="http://schemas.microsoft.com/office/word/2010/wordml" xmlns:w15="http://schemas.microsoft.com/office/word/2012/wordml" xmlns:w16cex="http://schemas.microsoft.com/office/word/2018/wordml/cex" xmlns:w16cid="http://schemas.microsoft.com/office/word/2016/wordml/cid" xmlns:w16="http://schemas.microsoft.com/office/word/2018/wordml" xmlns:w16du="http://schemas.microsoft.com/office/word/2023/wordml/word16du" xmlns:w16sdtdh="http://schemas.microsoft.com/office/word/2020/wordml/sdtdatahash" xmlns:w16se="http://schemas.microsoft.com/office/word/2015/wordml/symex" xmlns:wpg="http://schemas.microsoft.com/office/word/2010/wordprocessingGroup" xmlns:wpi="http://schemas.microsoft.com/office/word/2010/wordprocessingInk" xmlns:wne="http://schemas.microsoft.com/office/word/2006/wordml" xmlns:wps="http://schemas.microsoft.com/office/word/2010/wordprocessingShape" mc:Ignorable="w14 w15 w16se w16cid w16 w16cex w16sdtdh w16du wp14">
   <w:body>
     <w:p>
       <w:pPr>
@@ -139,23 +139,7 @@
           <w:rFonts w:ascii="Arial" w:hAnsi="Arial" w:cs="Arial"/>
           <w:szCs w:val="16"/>
         </w:rPr>
-        <w:t>You must also give details of the procedure for any preparation of solutions you will need to carry out for the experiment (</w:t>
-      </w:r>
-      <w:proofErr w:type="gramStart"/>
-      <w:r>
-        <w:rPr>
-          <w:rFonts w:ascii="Arial" w:hAnsi="Arial" w:cs="Arial"/>
-          <w:szCs w:val="16"/>
-        </w:rPr>
-        <w:t>e.g.</w:t>
-      </w:r>
-      <w:proofErr w:type="gramEnd"/>
-      <w:r>
-        <w:rPr>
-          <w:rFonts w:ascii="Arial" w:hAnsi="Arial" w:cs="Arial"/>
-          <w:szCs w:val="16"/>
-        </w:rPr>
-        <w:t xml:space="preserve"> acid/base or TLC stain solutions, cold baths). </w:t>
+        <w:t xml:space="preserve">You must also give details of the procedure for any preparation of solutions you will need to carry out for the experiment (e.g. acid/base or TLC stain solutions, cold baths). </w:t>
       </w:r>
       <w:r>
         <w:rPr>
@@ -179,7 +163,6 @@
         </w:rPr>
         <w:t xml:space="preserve"> the reaction and process conditions (</w:t>
       </w:r>
-      <w:proofErr w:type="gramStart"/>
       <w:r>
         <w:rPr>
           <w:rFonts w:ascii="Arial" w:hAnsi="Arial" w:cs="Arial"/>
@@ -188,7 +171,6 @@
         </w:rPr>
         <w:t>e.g.</w:t>
       </w:r>
-      <w:proofErr w:type="gramEnd"/>
       <w:r>
         <w:rPr>
           <w:rFonts w:ascii="Arial" w:hAnsi="Arial" w:cs="Arial"/>
@@ -333,25 +315,7 @@
                 <w:sz w:val="18"/>
                 <w:szCs w:val="18"/>
               </w:rPr>
-              <w:t>Complete the following table for all reagents, solvents and materials used in the experiment (</w:t>
-            </w:r>
-            <w:proofErr w:type="gramStart"/>
-            <w:r>
-              <w:rPr>
-                <w:rFonts w:ascii="Arial" w:hAnsi="Arial" w:cs="Arial"/>
-                <w:sz w:val="18"/>
-                <w:szCs w:val="18"/>
-              </w:rPr>
-              <w:t>e.g.</w:t>
-            </w:r>
-            <w:proofErr w:type="gramEnd"/>
-            <w:r>
-              <w:rPr>
-                <w:rFonts w:ascii="Arial" w:hAnsi="Arial" w:cs="Arial"/>
-                <w:sz w:val="18"/>
-                <w:szCs w:val="18"/>
-              </w:rPr>
-              <w:t xml:space="preserve"> including drying agents, chromatography stationary phase etc.).</w:t>
+              <w:t>Complete the following table for all reagents, solvents and materials used in the experiment (e.g. including drying agents, chromatography stationary phase etc.).</w:t>
             </w:r>
           </w:p>
         </w:tc>
@@ -403,6 +367,7 @@
           </w:tcPr>
           <w:p>
             <w:pPr>
+              <w:jc w:val="center"/>
               <w:rPr>
                 <w:rFonts w:ascii="Arial" w:hAnsi="Arial" w:cs="Arial"/>
                 <w:sz w:val="18"/>
@@ -422,7 +387,7 @@
           <w:p>
             <w:pPr>
               <w:ind w:left="113" w:right="113"/>
-              <w:jc w:val="right"/>
+              <w:jc w:val="center"/>
               <w:rPr>
                 <w:rFonts w:ascii="Arial" w:hAnsi="Arial" w:cs="Arial"/>
                 <w:sz w:val="18"/>
@@ -447,7 +412,7 @@
           <w:p>
             <w:pPr>
               <w:ind w:left="113" w:right="113"/>
-              <w:jc w:val="right"/>
+              <w:jc w:val="center"/>
               <w:rPr>
                 <w:rFonts w:ascii="Arial" w:hAnsi="Arial" w:cs="Arial"/>
                 <w:sz w:val="18"/>
@@ -472,7 +437,7 @@
           <w:p>
             <w:pPr>
               <w:ind w:left="113" w:right="113"/>
-              <w:jc w:val="right"/>
+              <w:jc w:val="center"/>
               <w:rPr>
                 <w:rFonts w:ascii="Arial" w:hAnsi="Arial" w:cs="Arial"/>
                 <w:sz w:val="18"/>
@@ -497,7 +462,7 @@
           <w:p>
             <w:pPr>
               <w:ind w:left="113" w:right="113"/>
-              <w:jc w:val="right"/>
+              <w:jc w:val="center"/>
               <w:rPr>
                 <w:rFonts w:ascii="Arial" w:hAnsi="Arial" w:cs="Arial"/>
                 <w:sz w:val="18"/>
@@ -522,7 +487,7 @@
           <w:p>
             <w:pPr>
               <w:ind w:left="113" w:right="113"/>
-              <w:jc w:val="right"/>
+              <w:jc w:val="center"/>
               <w:rPr>
                 <w:rFonts w:ascii="Arial" w:hAnsi="Arial" w:cs="Arial"/>
                 <w:sz w:val="18"/>
@@ -547,7 +512,7 @@
           <w:p>
             <w:pPr>
               <w:ind w:left="113" w:right="113"/>
-              <w:jc w:val="right"/>
+              <w:jc w:val="center"/>
               <w:rPr>
                 <w:rFonts w:ascii="Arial" w:hAnsi="Arial" w:cs="Arial"/>
                 <w:sz w:val="18"/>
@@ -572,7 +537,7 @@
           <w:p>
             <w:pPr>
               <w:ind w:left="113" w:right="113"/>
-              <w:jc w:val="right"/>
+              <w:jc w:val="center"/>
               <w:rPr>
                 <w:rFonts w:ascii="Arial" w:hAnsi="Arial" w:cs="Arial"/>
                 <w:sz w:val="18"/>
@@ -597,7 +562,7 @@
           <w:p>
             <w:pPr>
               <w:ind w:left="113" w:right="113"/>
-              <w:jc w:val="right"/>
+              <w:jc w:val="center"/>
               <w:rPr>
                 <w:rFonts w:ascii="Arial" w:hAnsi="Arial" w:cs="Arial"/>
                 <w:sz w:val="18"/>
@@ -622,7 +587,7 @@
           <w:p>
             <w:pPr>
               <w:ind w:left="113" w:right="113"/>
-              <w:jc w:val="right"/>
+              <w:jc w:val="center"/>
               <w:rPr>
                 <w:rFonts w:ascii="Arial" w:hAnsi="Arial" w:cs="Arial"/>
                 <w:sz w:val="18"/>
@@ -647,20 +612,20 @@
           <w:p>
             <w:pPr>
               <w:ind w:left="113" w:right="113"/>
-              <w:jc w:val="right"/>
-              <w:rPr>
-                <w:rFonts w:ascii="Arial" w:hAnsi="Arial" w:cs="Arial"/>
-                <w:sz w:val="18"/>
-                <w:szCs w:val="18"/>
-              </w:rPr>
-            </w:pPr>
-            <w:r>
-              <w:rPr>
-                <w:rFonts w:ascii="Arial" w:hAnsi="Arial" w:cs="Arial"/>
-                <w:sz w:val="18"/>
-                <w:szCs w:val="18"/>
-              </w:rPr>
-              <w:t xml:space="preserve">Other (specify): </w:t>
+              <w:jc w:val="center"/>
+              <w:rPr>
+                <w:rFonts w:ascii="Arial" w:hAnsi="Arial" w:cs="Arial"/>
+                <w:sz w:val="18"/>
+                <w:szCs w:val="18"/>
+              </w:rPr>
+            </w:pPr>
+            <w:r>
+              <w:rPr>
+                <w:rFonts w:ascii="Arial" w:hAnsi="Arial" w:cs="Arial"/>
+                <w:sz w:val="18"/>
+                <w:szCs w:val="18"/>
+              </w:rPr>
+              <w:t>Other (specify):</w:t>
             </w:r>
           </w:p>
         </w:tc>
@@ -668,7 +633,7 @@
       <w:tr>
         <w:trPr>
           <w:cantSplit/>
-          <w:trHeight w:val="1134"/>
+          <w:trHeight w:val="1269"/>
           <w:tblHeader/>
         </w:trPr>
         <w:tc>
@@ -712,21 +677,32 @@
           <w:p>
             <w:pPr>
               <w:ind w:left="113" w:right="113"/>
-              <w:rPr>
-                <w:rFonts w:ascii="Arial" w:hAnsi="Arial" w:cs="Arial"/>
-                <w:b/>
-                <w:sz w:val="18"/>
-                <w:szCs w:val="18"/>
-              </w:rPr>
-            </w:pPr>
-            <w:r>
-              <w:rPr>
-                <w:rFonts w:ascii="Arial" w:hAnsi="Arial" w:cs="Arial"/>
-                <w:b/>
-                <w:sz w:val="18"/>
-                <w:szCs w:val="18"/>
-              </w:rPr>
-              <w:t>FW</w:t>
+              <w:jc w:val="center"/>
+            </w:pPr>
+            <w:r>
+              <w:rPr>
+                <w:rFonts w:ascii="Arial" w:hAnsi="Arial" w:cs="Arial"/>
+                <w:b/>
+                <w:sz w:val="18"/>
+                <w:szCs w:val="18"/>
+              </w:rPr>
+              <w:t>M</w:t>
+            </w:r>
+            <w:r>
+              <w:rPr>
+                <w:rFonts w:ascii="Arial" w:hAnsi="Arial" w:cs="Arial"/>
+                <w:b/>
+                <w:sz w:val="18"/>
+                <w:szCs w:val="18"/>
+              </w:rPr>
+              <w:t>W</w:t>
+            </w:r>
+            <w:r>
+              <w:rPr>
+                <w:b/>
+                <w:bCs/>
+              </w:rPr>
+              <w:t>(g/mol)</w:t>
             </w:r>
           </w:p>
         </w:tc>
@@ -742,6 +718,7 @@
           <w:p>
             <w:pPr>
               <w:ind w:left="113" w:right="113"/>
+              <w:jc w:val="center"/>
               <w:rPr>
                 <w:rFonts w:ascii="Arial" w:hAnsi="Arial" w:cs="Arial"/>
                 <w:b/>
@@ -772,6 +749,7 @@
           <w:p>
             <w:pPr>
               <w:ind w:left="113" w:right="113"/>
+              <w:jc w:val="center"/>
               <w:rPr>
                 <w:rFonts w:ascii="Arial" w:hAnsi="Arial" w:cs="Arial"/>
                 <w:b/>
@@ -802,6 +780,7 @@
           <w:p>
             <w:pPr>
               <w:ind w:left="113" w:right="113"/>
+              <w:jc w:val="center"/>
               <w:rPr>
                 <w:rFonts w:ascii="Arial" w:hAnsi="Arial" w:cs="Arial"/>
                 <w:b/>
@@ -832,14 +811,14 @@
           <w:p>
             <w:pPr>
               <w:ind w:left="113" w:right="113"/>
-              <w:rPr>
-                <w:rFonts w:ascii="Arial" w:hAnsi="Arial" w:cs="Arial"/>
-                <w:b/>
-                <w:sz w:val="18"/>
-                <w:szCs w:val="18"/>
-              </w:rPr>
-            </w:pPr>
-            <w:proofErr w:type="spellStart"/>
+              <w:jc w:val="center"/>
+              <w:rPr>
+                <w:rFonts w:ascii="Arial" w:hAnsi="Arial" w:cs="Arial"/>
+                <w:b/>
+                <w:sz w:val="18"/>
+                <w:szCs w:val="18"/>
+              </w:rPr>
+            </w:pPr>
             <w:r>
               <w:rPr>
                 <w:rFonts w:ascii="Arial" w:hAnsi="Arial" w:cs="Arial"/>
@@ -849,7 +828,15 @@
               </w:rPr>
               <w:t>Eq</w:t>
             </w:r>
-            <w:proofErr w:type="spellEnd"/>
+            <w:r>
+              <w:rPr>
+                <w:rFonts w:ascii="Arial" w:hAnsi="Arial" w:cs="Arial"/>
+                <w:b/>
+                <w:sz w:val="18"/>
+                <w:szCs w:val="18"/>
+              </w:rPr>
+              <w:t>uiv.</w:t>
+            </w:r>
           </w:p>
         </w:tc>
         <w:tc>
@@ -859,6 +846,7 @@
           </w:tcPr>
           <w:p>
             <w:pPr>
+              <w:jc w:val="center"/>
               <w:rPr>
                 <w:rFonts w:ascii="Arial" w:hAnsi="Arial" w:cs="Arial"/>
                 <w:b/>
@@ -875,6 +863,7 @@
           </w:tcPr>
           <w:p>
             <w:pPr>
+              <w:jc w:val="center"/>
               <w:rPr>
                 <w:rFonts w:ascii="Arial" w:hAnsi="Arial" w:cs="Arial"/>
                 <w:b/>
@@ -891,6 +880,7 @@
           </w:tcPr>
           <w:p>
             <w:pPr>
+              <w:jc w:val="center"/>
               <w:rPr>
                 <w:rFonts w:ascii="Arial" w:hAnsi="Arial" w:cs="Arial"/>
                 <w:b/>
@@ -907,6 +897,7 @@
           </w:tcPr>
           <w:p>
             <w:pPr>
+              <w:jc w:val="center"/>
               <w:rPr>
                 <w:rFonts w:ascii="Arial" w:hAnsi="Arial" w:cs="Arial"/>
                 <w:b/>
@@ -923,6 +914,7 @@
           </w:tcPr>
           <w:p>
             <w:pPr>
+              <w:jc w:val="center"/>
               <w:rPr>
                 <w:rFonts w:ascii="Arial" w:hAnsi="Arial" w:cs="Arial"/>
                 <w:b/>
@@ -939,6 +931,7 @@
           </w:tcPr>
           <w:p>
             <w:pPr>
+              <w:jc w:val="center"/>
               <w:rPr>
                 <w:rFonts w:ascii="Arial" w:hAnsi="Arial" w:cs="Arial"/>
                 <w:b/>
@@ -955,6 +948,7 @@
           </w:tcPr>
           <w:p>
             <w:pPr>
+              <w:jc w:val="center"/>
               <w:rPr>
                 <w:rFonts w:ascii="Arial" w:hAnsi="Arial" w:cs="Arial"/>
                 <w:b/>
@@ -971,6 +965,7 @@
           </w:tcPr>
           <w:p>
             <w:pPr>
+              <w:jc w:val="center"/>
               <w:rPr>
                 <w:rFonts w:ascii="Arial" w:hAnsi="Arial" w:cs="Arial"/>
                 <w:b/>
@@ -987,6 +982,7 @@
           </w:tcPr>
           <w:p>
             <w:pPr>
+              <w:jc w:val="center"/>
               <w:rPr>
                 <w:rFonts w:ascii="Arial" w:hAnsi="Arial" w:cs="Arial"/>
                 <w:b/>
@@ -1003,6 +999,7 @@
           </w:tcPr>
           <w:p>
             <w:pPr>
+              <w:jc w:val="center"/>
               <w:rPr>
                 <w:rFonts w:ascii="Arial" w:hAnsi="Arial" w:cs="Arial"/>
                 <w:b/>
@@ -1039,6 +1036,7 @@
           </w:tcPr>
           <w:p>
             <w:pPr>
+              <w:jc w:val="center"/>
               <w:rPr>
                 <w:rFonts w:ascii="Arial" w:hAnsi="Arial" w:cs="Arial"/>
                 <w:sz w:val="18"/>
@@ -1053,6 +1051,7 @@
           </w:tcPr>
           <w:p>
             <w:pPr>
+              <w:jc w:val="center"/>
               <w:rPr>
                 <w:rFonts w:ascii="Arial" w:hAnsi="Arial" w:cs="Arial"/>
                 <w:sz w:val="18"/>
@@ -1067,6 +1066,7 @@
           </w:tcPr>
           <w:p>
             <w:pPr>
+              <w:jc w:val="center"/>
               <w:rPr>
                 <w:rFonts w:ascii="Arial" w:hAnsi="Arial" w:cs="Arial"/>
                 <w:sz w:val="18"/>
@@ -1081,6 +1081,7 @@
           </w:tcPr>
           <w:p>
             <w:pPr>
+              <w:jc w:val="center"/>
               <w:rPr>
                 <w:rFonts w:ascii="Arial" w:hAnsi="Arial" w:cs="Arial"/>
                 <w:sz w:val="18"/>
@@ -1095,6 +1096,7 @@
           </w:tcPr>
           <w:p>
             <w:pPr>
+              <w:jc w:val="center"/>
               <w:rPr>
                 <w:rFonts w:ascii="Arial" w:hAnsi="Arial" w:cs="Arial"/>
                 <w:sz w:val="18"/>
@@ -1109,6 +1111,7 @@
           </w:tcPr>
           <w:p>
             <w:pPr>
+              <w:jc w:val="center"/>
               <w:rPr>
                 <w:rFonts w:ascii="Arial" w:hAnsi="Arial" w:cs="Arial"/>
                 <w:sz w:val="18"/>
@@ -1123,6 +1126,7 @@
           </w:tcPr>
           <w:p>
             <w:pPr>
+              <w:jc w:val="center"/>
               <w:rPr>
                 <w:rFonts w:ascii="Arial" w:hAnsi="Arial" w:cs="Arial"/>
                 <w:sz w:val="18"/>
@@ -1137,6 +1141,7 @@
           </w:tcPr>
           <w:p>
             <w:pPr>
+              <w:jc w:val="center"/>
               <w:rPr>
                 <w:rFonts w:ascii="Arial" w:hAnsi="Arial" w:cs="Arial"/>
                 <w:sz w:val="18"/>
@@ -1151,6 +1156,7 @@
           </w:tcPr>
           <w:p>
             <w:pPr>
+              <w:jc w:val="center"/>
               <w:rPr>
                 <w:rFonts w:ascii="Arial" w:hAnsi="Arial" w:cs="Arial"/>
                 <w:sz w:val="18"/>
@@ -1165,6 +1171,7 @@
           </w:tcPr>
           <w:p>
             <w:pPr>
+              <w:jc w:val="center"/>
               <w:rPr>
                 <w:rFonts w:ascii="Arial" w:hAnsi="Arial" w:cs="Arial"/>
                 <w:sz w:val="18"/>
@@ -1179,6 +1186,7 @@
           </w:tcPr>
           <w:p>
             <w:pPr>
+              <w:jc w:val="center"/>
               <w:rPr>
                 <w:rFonts w:ascii="Arial" w:hAnsi="Arial" w:cs="Arial"/>
                 <w:sz w:val="18"/>
@@ -1193,6 +1201,7 @@
           </w:tcPr>
           <w:p>
             <w:pPr>
+              <w:jc w:val="center"/>
               <w:rPr>
                 <w:rFonts w:ascii="Arial" w:hAnsi="Arial" w:cs="Arial"/>
                 <w:sz w:val="18"/>
@@ -1207,6 +1216,7 @@
           </w:tcPr>
           <w:p>
             <w:pPr>
+              <w:jc w:val="center"/>
               <w:rPr>
                 <w:rFonts w:ascii="Arial" w:hAnsi="Arial" w:cs="Arial"/>
                 <w:sz w:val="18"/>
@@ -1221,6 +1231,7 @@
           </w:tcPr>
           <w:p>
             <w:pPr>
+              <w:jc w:val="center"/>
               <w:rPr>
                 <w:rFonts w:ascii="Arial" w:hAnsi="Arial" w:cs="Arial"/>
                 <w:sz w:val="18"/>
@@ -1235,1392 +1246,7 @@
           </w:tcPr>
           <w:p>
             <w:pPr>
-              <w:rPr>
-                <w:rFonts w:ascii="Arial" w:hAnsi="Arial" w:cs="Arial"/>
-                <w:sz w:val="18"/>
-                <w:szCs w:val="18"/>
-              </w:rPr>
-            </w:pPr>
-          </w:p>
-        </w:tc>
-      </w:tr>
-      <w:tr>
-        <w:trPr>
-          <w:trHeight w:val="624"/>
-        </w:trPr>
-        <w:tc>
-          <w:tcPr>
-            <w:tcW w:w="2039" w:type="dxa"/>
-            <w:vAlign w:val="center"/>
-          </w:tcPr>
-          <w:p>
-            <w:pPr>
-              <w:jc w:val="center"/>
-              <w:rPr>
-                <w:rFonts w:ascii="Arial" w:hAnsi="Arial" w:cs="Arial"/>
-                <w:sz w:val="18"/>
-                <w:szCs w:val="18"/>
-              </w:rPr>
-            </w:pPr>
-          </w:p>
-        </w:tc>
-        <w:tc>
-          <w:tcPr>
-            <w:tcW w:w="708" w:type="dxa"/>
-          </w:tcPr>
-          <w:p>
-            <w:pPr>
-              <w:rPr>
-                <w:rFonts w:ascii="Arial" w:hAnsi="Arial" w:cs="Arial"/>
-                <w:sz w:val="18"/>
-                <w:szCs w:val="18"/>
-              </w:rPr>
-            </w:pPr>
-          </w:p>
-        </w:tc>
-        <w:tc>
-          <w:tcPr>
-            <w:tcW w:w="712" w:type="dxa"/>
-          </w:tcPr>
-          <w:p>
-            <w:pPr>
-              <w:rPr>
-                <w:rFonts w:ascii="Arial" w:hAnsi="Arial" w:cs="Arial"/>
-                <w:sz w:val="18"/>
-                <w:szCs w:val="18"/>
-              </w:rPr>
-            </w:pPr>
-          </w:p>
-        </w:tc>
-        <w:tc>
-          <w:tcPr>
-            <w:tcW w:w="709" w:type="dxa"/>
-          </w:tcPr>
-          <w:p>
-            <w:pPr>
-              <w:rPr>
-                <w:rFonts w:ascii="Arial" w:hAnsi="Arial" w:cs="Arial"/>
-                <w:sz w:val="18"/>
-                <w:szCs w:val="18"/>
-              </w:rPr>
-            </w:pPr>
-          </w:p>
-        </w:tc>
-        <w:tc>
-          <w:tcPr>
-            <w:tcW w:w="709" w:type="dxa"/>
-          </w:tcPr>
-          <w:p>
-            <w:pPr>
-              <w:rPr>
-                <w:rFonts w:ascii="Arial" w:hAnsi="Arial" w:cs="Arial"/>
-                <w:sz w:val="18"/>
-                <w:szCs w:val="18"/>
-              </w:rPr>
-            </w:pPr>
-          </w:p>
-        </w:tc>
-        <w:tc>
-          <w:tcPr>
-            <w:tcW w:w="567" w:type="dxa"/>
-          </w:tcPr>
-          <w:p>
-            <w:pPr>
-              <w:rPr>
-                <w:rFonts w:ascii="Arial" w:hAnsi="Arial" w:cs="Arial"/>
-                <w:sz w:val="18"/>
-                <w:szCs w:val="18"/>
-              </w:rPr>
-            </w:pPr>
-          </w:p>
-        </w:tc>
-        <w:tc>
-          <w:tcPr>
-            <w:tcW w:w="425" w:type="dxa"/>
-          </w:tcPr>
-          <w:p>
-            <w:pPr>
-              <w:rPr>
-                <w:rFonts w:ascii="Arial" w:hAnsi="Arial" w:cs="Arial"/>
-                <w:sz w:val="18"/>
-                <w:szCs w:val="18"/>
-              </w:rPr>
-            </w:pPr>
-          </w:p>
-        </w:tc>
-        <w:tc>
-          <w:tcPr>
-            <w:tcW w:w="425" w:type="dxa"/>
-          </w:tcPr>
-          <w:p>
-            <w:pPr>
-              <w:rPr>
-                <w:rFonts w:ascii="Arial" w:hAnsi="Arial" w:cs="Arial"/>
-                <w:sz w:val="18"/>
-                <w:szCs w:val="18"/>
-              </w:rPr>
-            </w:pPr>
-          </w:p>
-        </w:tc>
-        <w:tc>
-          <w:tcPr>
-            <w:tcW w:w="426" w:type="dxa"/>
-          </w:tcPr>
-          <w:p>
-            <w:pPr>
-              <w:rPr>
-                <w:rFonts w:ascii="Arial" w:hAnsi="Arial" w:cs="Arial"/>
-                <w:sz w:val="18"/>
-                <w:szCs w:val="18"/>
-              </w:rPr>
-            </w:pPr>
-          </w:p>
-        </w:tc>
-        <w:tc>
-          <w:tcPr>
-            <w:tcW w:w="425" w:type="dxa"/>
-          </w:tcPr>
-          <w:p>
-            <w:pPr>
-              <w:rPr>
-                <w:rFonts w:ascii="Arial" w:hAnsi="Arial" w:cs="Arial"/>
-                <w:sz w:val="18"/>
-                <w:szCs w:val="18"/>
-              </w:rPr>
-            </w:pPr>
-          </w:p>
-        </w:tc>
-        <w:tc>
-          <w:tcPr>
-            <w:tcW w:w="425" w:type="dxa"/>
-          </w:tcPr>
-          <w:p>
-            <w:pPr>
-              <w:rPr>
-                <w:rFonts w:ascii="Arial" w:hAnsi="Arial" w:cs="Arial"/>
-                <w:sz w:val="18"/>
-                <w:szCs w:val="18"/>
-              </w:rPr>
-            </w:pPr>
-          </w:p>
-        </w:tc>
-        <w:tc>
-          <w:tcPr>
-            <w:tcW w:w="425" w:type="dxa"/>
-          </w:tcPr>
-          <w:p>
-            <w:pPr>
-              <w:rPr>
-                <w:rFonts w:ascii="Arial" w:hAnsi="Arial" w:cs="Arial"/>
-                <w:sz w:val="18"/>
-                <w:szCs w:val="18"/>
-              </w:rPr>
-            </w:pPr>
-          </w:p>
-        </w:tc>
-        <w:tc>
-          <w:tcPr>
-            <w:tcW w:w="426" w:type="dxa"/>
-          </w:tcPr>
-          <w:p>
-            <w:pPr>
-              <w:rPr>
-                <w:rFonts w:ascii="Arial" w:hAnsi="Arial" w:cs="Arial"/>
-                <w:sz w:val="18"/>
-                <w:szCs w:val="18"/>
-              </w:rPr>
-            </w:pPr>
-          </w:p>
-        </w:tc>
-        <w:tc>
-          <w:tcPr>
-            <w:tcW w:w="425" w:type="dxa"/>
-          </w:tcPr>
-          <w:p>
-            <w:pPr>
-              <w:rPr>
-                <w:rFonts w:ascii="Arial" w:hAnsi="Arial" w:cs="Arial"/>
-                <w:sz w:val="18"/>
-                <w:szCs w:val="18"/>
-              </w:rPr>
-            </w:pPr>
-          </w:p>
-        </w:tc>
-        <w:tc>
-          <w:tcPr>
-            <w:tcW w:w="425" w:type="dxa"/>
-          </w:tcPr>
-          <w:p>
-            <w:pPr>
-              <w:rPr>
-                <w:rFonts w:ascii="Arial" w:hAnsi="Arial" w:cs="Arial"/>
-                <w:sz w:val="18"/>
-                <w:szCs w:val="18"/>
-              </w:rPr>
-            </w:pPr>
-          </w:p>
-        </w:tc>
-        <w:tc>
-          <w:tcPr>
-            <w:tcW w:w="1575" w:type="dxa"/>
-          </w:tcPr>
-          <w:p>
-            <w:pPr>
-              <w:rPr>
-                <w:rFonts w:ascii="Arial" w:hAnsi="Arial" w:cs="Arial"/>
-                <w:sz w:val="18"/>
-                <w:szCs w:val="18"/>
-              </w:rPr>
-            </w:pPr>
-          </w:p>
-        </w:tc>
-      </w:tr>
-      <w:tr>
-        <w:trPr>
-          <w:trHeight w:val="624"/>
-        </w:trPr>
-        <w:tc>
-          <w:tcPr>
-            <w:tcW w:w="2039" w:type="dxa"/>
-            <w:vAlign w:val="center"/>
-          </w:tcPr>
-          <w:p>
-            <w:pPr>
-              <w:jc w:val="center"/>
-              <w:rPr>
-                <w:rFonts w:ascii="Arial" w:hAnsi="Arial" w:cs="Arial"/>
-                <w:sz w:val="18"/>
-                <w:szCs w:val="18"/>
-              </w:rPr>
-            </w:pPr>
-          </w:p>
-        </w:tc>
-        <w:tc>
-          <w:tcPr>
-            <w:tcW w:w="708" w:type="dxa"/>
-          </w:tcPr>
-          <w:p>
-            <w:pPr>
-              <w:rPr>
-                <w:rFonts w:ascii="Arial" w:hAnsi="Arial" w:cs="Arial"/>
-                <w:sz w:val="18"/>
-                <w:szCs w:val="18"/>
-              </w:rPr>
-            </w:pPr>
-          </w:p>
-        </w:tc>
-        <w:tc>
-          <w:tcPr>
-            <w:tcW w:w="712" w:type="dxa"/>
-          </w:tcPr>
-          <w:p>
-            <w:pPr>
-              <w:rPr>
-                <w:rFonts w:ascii="Arial" w:hAnsi="Arial" w:cs="Arial"/>
-                <w:sz w:val="18"/>
-                <w:szCs w:val="18"/>
-              </w:rPr>
-            </w:pPr>
-          </w:p>
-        </w:tc>
-        <w:tc>
-          <w:tcPr>
-            <w:tcW w:w="709" w:type="dxa"/>
-          </w:tcPr>
-          <w:p>
-            <w:pPr>
-              <w:rPr>
-                <w:rFonts w:ascii="Arial" w:hAnsi="Arial" w:cs="Arial"/>
-                <w:sz w:val="18"/>
-                <w:szCs w:val="18"/>
-              </w:rPr>
-            </w:pPr>
-          </w:p>
-        </w:tc>
-        <w:tc>
-          <w:tcPr>
-            <w:tcW w:w="709" w:type="dxa"/>
-          </w:tcPr>
-          <w:p>
-            <w:pPr>
-              <w:rPr>
-                <w:rFonts w:ascii="Arial" w:hAnsi="Arial" w:cs="Arial"/>
-                <w:sz w:val="18"/>
-                <w:szCs w:val="18"/>
-              </w:rPr>
-            </w:pPr>
-          </w:p>
-        </w:tc>
-        <w:tc>
-          <w:tcPr>
-            <w:tcW w:w="567" w:type="dxa"/>
-          </w:tcPr>
-          <w:p>
-            <w:pPr>
-              <w:rPr>
-                <w:rFonts w:ascii="Arial" w:hAnsi="Arial" w:cs="Arial"/>
-                <w:sz w:val="18"/>
-                <w:szCs w:val="18"/>
-              </w:rPr>
-            </w:pPr>
-          </w:p>
-        </w:tc>
-        <w:tc>
-          <w:tcPr>
-            <w:tcW w:w="425" w:type="dxa"/>
-          </w:tcPr>
-          <w:p>
-            <w:pPr>
-              <w:rPr>
-                <w:rFonts w:ascii="Arial" w:hAnsi="Arial" w:cs="Arial"/>
-                <w:sz w:val="18"/>
-                <w:szCs w:val="18"/>
-              </w:rPr>
-            </w:pPr>
-          </w:p>
-        </w:tc>
-        <w:tc>
-          <w:tcPr>
-            <w:tcW w:w="425" w:type="dxa"/>
-          </w:tcPr>
-          <w:p>
-            <w:pPr>
-              <w:rPr>
-                <w:rFonts w:ascii="Arial" w:hAnsi="Arial" w:cs="Arial"/>
-                <w:sz w:val="18"/>
-                <w:szCs w:val="18"/>
-              </w:rPr>
-            </w:pPr>
-          </w:p>
-        </w:tc>
-        <w:tc>
-          <w:tcPr>
-            <w:tcW w:w="426" w:type="dxa"/>
-          </w:tcPr>
-          <w:p>
-            <w:pPr>
-              <w:rPr>
-                <w:rFonts w:ascii="Arial" w:hAnsi="Arial" w:cs="Arial"/>
-                <w:sz w:val="18"/>
-                <w:szCs w:val="18"/>
-              </w:rPr>
-            </w:pPr>
-          </w:p>
-        </w:tc>
-        <w:tc>
-          <w:tcPr>
-            <w:tcW w:w="425" w:type="dxa"/>
-          </w:tcPr>
-          <w:p>
-            <w:pPr>
-              <w:rPr>
-                <w:rFonts w:ascii="Arial" w:hAnsi="Arial" w:cs="Arial"/>
-                <w:sz w:val="18"/>
-                <w:szCs w:val="18"/>
-              </w:rPr>
-            </w:pPr>
-          </w:p>
-        </w:tc>
-        <w:tc>
-          <w:tcPr>
-            <w:tcW w:w="425" w:type="dxa"/>
-          </w:tcPr>
-          <w:p>
-            <w:pPr>
-              <w:rPr>
-                <w:rFonts w:ascii="Arial" w:hAnsi="Arial" w:cs="Arial"/>
-                <w:sz w:val="18"/>
-                <w:szCs w:val="18"/>
-              </w:rPr>
-            </w:pPr>
-          </w:p>
-        </w:tc>
-        <w:tc>
-          <w:tcPr>
-            <w:tcW w:w="425" w:type="dxa"/>
-          </w:tcPr>
-          <w:p>
-            <w:pPr>
-              <w:rPr>
-                <w:rFonts w:ascii="Arial" w:hAnsi="Arial" w:cs="Arial"/>
-                <w:sz w:val="18"/>
-                <w:szCs w:val="18"/>
-              </w:rPr>
-            </w:pPr>
-          </w:p>
-        </w:tc>
-        <w:tc>
-          <w:tcPr>
-            <w:tcW w:w="426" w:type="dxa"/>
-          </w:tcPr>
-          <w:p>
-            <w:pPr>
-              <w:rPr>
-                <w:rFonts w:ascii="Arial" w:hAnsi="Arial" w:cs="Arial"/>
-                <w:sz w:val="18"/>
-                <w:szCs w:val="18"/>
-              </w:rPr>
-            </w:pPr>
-          </w:p>
-        </w:tc>
-        <w:tc>
-          <w:tcPr>
-            <w:tcW w:w="425" w:type="dxa"/>
-          </w:tcPr>
-          <w:p>
-            <w:pPr>
-              <w:rPr>
-                <w:rFonts w:ascii="Arial" w:hAnsi="Arial" w:cs="Arial"/>
-                <w:sz w:val="18"/>
-                <w:szCs w:val="18"/>
-              </w:rPr>
-            </w:pPr>
-          </w:p>
-        </w:tc>
-        <w:tc>
-          <w:tcPr>
-            <w:tcW w:w="425" w:type="dxa"/>
-          </w:tcPr>
-          <w:p>
-            <w:pPr>
-              <w:rPr>
-                <w:rFonts w:ascii="Arial" w:hAnsi="Arial" w:cs="Arial"/>
-                <w:sz w:val="18"/>
-                <w:szCs w:val="18"/>
-              </w:rPr>
-            </w:pPr>
-          </w:p>
-        </w:tc>
-        <w:tc>
-          <w:tcPr>
-            <w:tcW w:w="1575" w:type="dxa"/>
-          </w:tcPr>
-          <w:p>
-            <w:pPr>
-              <w:rPr>
-                <w:rFonts w:ascii="Arial" w:hAnsi="Arial" w:cs="Arial"/>
-                <w:sz w:val="18"/>
-                <w:szCs w:val="18"/>
-              </w:rPr>
-            </w:pPr>
-          </w:p>
-        </w:tc>
-      </w:tr>
-      <w:tr>
-        <w:trPr>
-          <w:trHeight w:val="624"/>
-        </w:trPr>
-        <w:tc>
-          <w:tcPr>
-            <w:tcW w:w="2039" w:type="dxa"/>
-            <w:vAlign w:val="center"/>
-          </w:tcPr>
-          <w:p>
-            <w:pPr>
-              <w:jc w:val="center"/>
-              <w:rPr>
-                <w:rFonts w:ascii="Arial" w:hAnsi="Arial" w:cs="Arial"/>
-                <w:sz w:val="18"/>
-                <w:szCs w:val="18"/>
-              </w:rPr>
-            </w:pPr>
-          </w:p>
-        </w:tc>
-        <w:tc>
-          <w:tcPr>
-            <w:tcW w:w="708" w:type="dxa"/>
-          </w:tcPr>
-          <w:p>
-            <w:pPr>
-              <w:rPr>
-                <w:rFonts w:ascii="Arial" w:hAnsi="Arial" w:cs="Arial"/>
-                <w:sz w:val="18"/>
-                <w:szCs w:val="18"/>
-              </w:rPr>
-            </w:pPr>
-          </w:p>
-        </w:tc>
-        <w:tc>
-          <w:tcPr>
-            <w:tcW w:w="712" w:type="dxa"/>
-          </w:tcPr>
-          <w:p>
-            <w:pPr>
-              <w:rPr>
-                <w:rFonts w:ascii="Arial" w:hAnsi="Arial" w:cs="Arial"/>
-                <w:sz w:val="18"/>
-                <w:szCs w:val="18"/>
-              </w:rPr>
-            </w:pPr>
-          </w:p>
-        </w:tc>
-        <w:tc>
-          <w:tcPr>
-            <w:tcW w:w="709" w:type="dxa"/>
-          </w:tcPr>
-          <w:p>
-            <w:pPr>
-              <w:rPr>
-                <w:rFonts w:ascii="Arial" w:hAnsi="Arial" w:cs="Arial"/>
-                <w:sz w:val="18"/>
-                <w:szCs w:val="18"/>
-              </w:rPr>
-            </w:pPr>
-          </w:p>
-        </w:tc>
-        <w:tc>
-          <w:tcPr>
-            <w:tcW w:w="709" w:type="dxa"/>
-          </w:tcPr>
-          <w:p>
-            <w:pPr>
-              <w:rPr>
-                <w:rFonts w:ascii="Arial" w:hAnsi="Arial" w:cs="Arial"/>
-                <w:sz w:val="18"/>
-                <w:szCs w:val="18"/>
-              </w:rPr>
-            </w:pPr>
-          </w:p>
-        </w:tc>
-        <w:tc>
-          <w:tcPr>
-            <w:tcW w:w="567" w:type="dxa"/>
-          </w:tcPr>
-          <w:p>
-            <w:pPr>
-              <w:rPr>
-                <w:rFonts w:ascii="Arial" w:hAnsi="Arial" w:cs="Arial"/>
-                <w:sz w:val="18"/>
-                <w:szCs w:val="18"/>
-              </w:rPr>
-            </w:pPr>
-          </w:p>
-        </w:tc>
-        <w:tc>
-          <w:tcPr>
-            <w:tcW w:w="425" w:type="dxa"/>
-          </w:tcPr>
-          <w:p>
-            <w:pPr>
-              <w:rPr>
-                <w:rFonts w:ascii="Arial" w:hAnsi="Arial" w:cs="Arial"/>
-                <w:sz w:val="18"/>
-                <w:szCs w:val="18"/>
-              </w:rPr>
-            </w:pPr>
-          </w:p>
-        </w:tc>
-        <w:tc>
-          <w:tcPr>
-            <w:tcW w:w="425" w:type="dxa"/>
-          </w:tcPr>
-          <w:p>
-            <w:pPr>
-              <w:rPr>
-                <w:rFonts w:ascii="Arial" w:hAnsi="Arial" w:cs="Arial"/>
-                <w:sz w:val="18"/>
-                <w:szCs w:val="18"/>
-              </w:rPr>
-            </w:pPr>
-          </w:p>
-        </w:tc>
-        <w:tc>
-          <w:tcPr>
-            <w:tcW w:w="426" w:type="dxa"/>
-          </w:tcPr>
-          <w:p>
-            <w:pPr>
-              <w:rPr>
-                <w:rFonts w:ascii="Arial" w:hAnsi="Arial" w:cs="Arial"/>
-                <w:sz w:val="18"/>
-                <w:szCs w:val="18"/>
-              </w:rPr>
-            </w:pPr>
-          </w:p>
-        </w:tc>
-        <w:tc>
-          <w:tcPr>
-            <w:tcW w:w="425" w:type="dxa"/>
-          </w:tcPr>
-          <w:p>
-            <w:pPr>
-              <w:rPr>
-                <w:rFonts w:ascii="Arial" w:hAnsi="Arial" w:cs="Arial"/>
-                <w:sz w:val="18"/>
-                <w:szCs w:val="18"/>
-              </w:rPr>
-            </w:pPr>
-          </w:p>
-        </w:tc>
-        <w:tc>
-          <w:tcPr>
-            <w:tcW w:w="425" w:type="dxa"/>
-          </w:tcPr>
-          <w:p>
-            <w:pPr>
-              <w:rPr>
-                <w:rFonts w:ascii="Arial" w:hAnsi="Arial" w:cs="Arial"/>
-                <w:sz w:val="18"/>
-                <w:szCs w:val="18"/>
-              </w:rPr>
-            </w:pPr>
-          </w:p>
-        </w:tc>
-        <w:tc>
-          <w:tcPr>
-            <w:tcW w:w="425" w:type="dxa"/>
-          </w:tcPr>
-          <w:p>
-            <w:pPr>
-              <w:rPr>
-                <w:rFonts w:ascii="Arial" w:hAnsi="Arial" w:cs="Arial"/>
-                <w:sz w:val="18"/>
-                <w:szCs w:val="18"/>
-              </w:rPr>
-            </w:pPr>
-          </w:p>
-        </w:tc>
-        <w:tc>
-          <w:tcPr>
-            <w:tcW w:w="426" w:type="dxa"/>
-          </w:tcPr>
-          <w:p>
-            <w:pPr>
-              <w:rPr>
-                <w:rFonts w:ascii="Arial" w:hAnsi="Arial" w:cs="Arial"/>
-                <w:sz w:val="18"/>
-                <w:szCs w:val="18"/>
-              </w:rPr>
-            </w:pPr>
-          </w:p>
-        </w:tc>
-        <w:tc>
-          <w:tcPr>
-            <w:tcW w:w="425" w:type="dxa"/>
-          </w:tcPr>
-          <w:p>
-            <w:pPr>
-              <w:rPr>
-                <w:rFonts w:ascii="Arial" w:hAnsi="Arial" w:cs="Arial"/>
-                <w:sz w:val="18"/>
-                <w:szCs w:val="18"/>
-              </w:rPr>
-            </w:pPr>
-          </w:p>
-        </w:tc>
-        <w:tc>
-          <w:tcPr>
-            <w:tcW w:w="425" w:type="dxa"/>
-          </w:tcPr>
-          <w:p>
-            <w:pPr>
-              <w:rPr>
-                <w:rFonts w:ascii="Arial" w:hAnsi="Arial" w:cs="Arial"/>
-                <w:sz w:val="18"/>
-                <w:szCs w:val="18"/>
-              </w:rPr>
-            </w:pPr>
-          </w:p>
-        </w:tc>
-        <w:tc>
-          <w:tcPr>
-            <w:tcW w:w="1575" w:type="dxa"/>
-          </w:tcPr>
-          <w:p>
-            <w:pPr>
-              <w:rPr>
-                <w:rFonts w:ascii="Arial" w:hAnsi="Arial" w:cs="Arial"/>
-                <w:sz w:val="18"/>
-                <w:szCs w:val="18"/>
-              </w:rPr>
-            </w:pPr>
-          </w:p>
-        </w:tc>
-      </w:tr>
-      <w:tr>
-        <w:trPr>
-          <w:trHeight w:val="624"/>
-        </w:trPr>
-        <w:tc>
-          <w:tcPr>
-            <w:tcW w:w="2039" w:type="dxa"/>
-            <w:vAlign w:val="center"/>
-          </w:tcPr>
-          <w:p>
-            <w:pPr>
-              <w:jc w:val="center"/>
-              <w:rPr>
-                <w:rFonts w:ascii="Arial" w:hAnsi="Arial" w:cs="Arial"/>
-                <w:sz w:val="18"/>
-                <w:szCs w:val="18"/>
-              </w:rPr>
-            </w:pPr>
-          </w:p>
-        </w:tc>
-        <w:tc>
-          <w:tcPr>
-            <w:tcW w:w="708" w:type="dxa"/>
-          </w:tcPr>
-          <w:p>
-            <w:pPr>
-              <w:rPr>
-                <w:rFonts w:ascii="Arial" w:hAnsi="Arial" w:cs="Arial"/>
-                <w:sz w:val="18"/>
-                <w:szCs w:val="18"/>
-              </w:rPr>
-            </w:pPr>
-          </w:p>
-        </w:tc>
-        <w:tc>
-          <w:tcPr>
-            <w:tcW w:w="712" w:type="dxa"/>
-          </w:tcPr>
-          <w:p>
-            <w:pPr>
-              <w:rPr>
-                <w:rFonts w:ascii="Arial" w:hAnsi="Arial" w:cs="Arial"/>
-                <w:sz w:val="18"/>
-                <w:szCs w:val="18"/>
-              </w:rPr>
-            </w:pPr>
-          </w:p>
-        </w:tc>
-        <w:tc>
-          <w:tcPr>
-            <w:tcW w:w="709" w:type="dxa"/>
-          </w:tcPr>
-          <w:p>
-            <w:pPr>
-              <w:rPr>
-                <w:rFonts w:ascii="Arial" w:hAnsi="Arial" w:cs="Arial"/>
-                <w:sz w:val="18"/>
-                <w:szCs w:val="18"/>
-              </w:rPr>
-            </w:pPr>
-          </w:p>
-        </w:tc>
-        <w:tc>
-          <w:tcPr>
-            <w:tcW w:w="709" w:type="dxa"/>
-          </w:tcPr>
-          <w:p>
-            <w:pPr>
-              <w:rPr>
-                <w:rFonts w:ascii="Arial" w:hAnsi="Arial" w:cs="Arial"/>
-                <w:sz w:val="18"/>
-                <w:szCs w:val="18"/>
-              </w:rPr>
-            </w:pPr>
-          </w:p>
-        </w:tc>
-        <w:tc>
-          <w:tcPr>
-            <w:tcW w:w="567" w:type="dxa"/>
-          </w:tcPr>
-          <w:p>
-            <w:pPr>
-              <w:rPr>
-                <w:rFonts w:ascii="Arial" w:hAnsi="Arial" w:cs="Arial"/>
-                <w:sz w:val="18"/>
-                <w:szCs w:val="18"/>
-              </w:rPr>
-            </w:pPr>
-          </w:p>
-        </w:tc>
-        <w:tc>
-          <w:tcPr>
-            <w:tcW w:w="425" w:type="dxa"/>
-          </w:tcPr>
-          <w:p>
-            <w:pPr>
-              <w:rPr>
-                <w:rFonts w:ascii="Arial" w:hAnsi="Arial" w:cs="Arial"/>
-                <w:sz w:val="18"/>
-                <w:szCs w:val="18"/>
-              </w:rPr>
-            </w:pPr>
-          </w:p>
-        </w:tc>
-        <w:tc>
-          <w:tcPr>
-            <w:tcW w:w="425" w:type="dxa"/>
-          </w:tcPr>
-          <w:p>
-            <w:pPr>
-              <w:rPr>
-                <w:rFonts w:ascii="Arial" w:hAnsi="Arial" w:cs="Arial"/>
-                <w:sz w:val="18"/>
-                <w:szCs w:val="18"/>
-              </w:rPr>
-            </w:pPr>
-          </w:p>
-        </w:tc>
-        <w:tc>
-          <w:tcPr>
-            <w:tcW w:w="426" w:type="dxa"/>
-          </w:tcPr>
-          <w:p>
-            <w:pPr>
-              <w:rPr>
-                <w:rFonts w:ascii="Arial" w:hAnsi="Arial" w:cs="Arial"/>
-                <w:sz w:val="18"/>
-                <w:szCs w:val="18"/>
-              </w:rPr>
-            </w:pPr>
-          </w:p>
-        </w:tc>
-        <w:tc>
-          <w:tcPr>
-            <w:tcW w:w="425" w:type="dxa"/>
-          </w:tcPr>
-          <w:p>
-            <w:pPr>
-              <w:rPr>
-                <w:rFonts w:ascii="Arial" w:hAnsi="Arial" w:cs="Arial"/>
-                <w:sz w:val="18"/>
-                <w:szCs w:val="18"/>
-              </w:rPr>
-            </w:pPr>
-          </w:p>
-        </w:tc>
-        <w:tc>
-          <w:tcPr>
-            <w:tcW w:w="425" w:type="dxa"/>
-          </w:tcPr>
-          <w:p>
-            <w:pPr>
-              <w:rPr>
-                <w:rFonts w:ascii="Arial" w:hAnsi="Arial" w:cs="Arial"/>
-                <w:sz w:val="18"/>
-                <w:szCs w:val="18"/>
-              </w:rPr>
-            </w:pPr>
-          </w:p>
-        </w:tc>
-        <w:tc>
-          <w:tcPr>
-            <w:tcW w:w="425" w:type="dxa"/>
-          </w:tcPr>
-          <w:p>
-            <w:pPr>
-              <w:rPr>
-                <w:rFonts w:ascii="Arial" w:hAnsi="Arial" w:cs="Arial"/>
-                <w:sz w:val="18"/>
-                <w:szCs w:val="18"/>
-              </w:rPr>
-            </w:pPr>
-          </w:p>
-        </w:tc>
-        <w:tc>
-          <w:tcPr>
-            <w:tcW w:w="426" w:type="dxa"/>
-          </w:tcPr>
-          <w:p>
-            <w:pPr>
-              <w:rPr>
-                <w:rFonts w:ascii="Arial" w:hAnsi="Arial" w:cs="Arial"/>
-                <w:sz w:val="18"/>
-                <w:szCs w:val="18"/>
-              </w:rPr>
-            </w:pPr>
-          </w:p>
-        </w:tc>
-        <w:tc>
-          <w:tcPr>
-            <w:tcW w:w="425" w:type="dxa"/>
-          </w:tcPr>
-          <w:p>
-            <w:pPr>
-              <w:rPr>
-                <w:rFonts w:ascii="Arial" w:hAnsi="Arial" w:cs="Arial"/>
-                <w:sz w:val="18"/>
-                <w:szCs w:val="18"/>
-              </w:rPr>
-            </w:pPr>
-          </w:p>
-        </w:tc>
-        <w:tc>
-          <w:tcPr>
-            <w:tcW w:w="425" w:type="dxa"/>
-          </w:tcPr>
-          <w:p>
-            <w:pPr>
-              <w:rPr>
-                <w:rFonts w:ascii="Arial" w:hAnsi="Arial" w:cs="Arial"/>
-                <w:sz w:val="18"/>
-                <w:szCs w:val="18"/>
-              </w:rPr>
-            </w:pPr>
-          </w:p>
-        </w:tc>
-        <w:tc>
-          <w:tcPr>
-            <w:tcW w:w="1575" w:type="dxa"/>
-          </w:tcPr>
-          <w:p>
-            <w:pPr>
-              <w:rPr>
-                <w:rFonts w:ascii="Arial" w:hAnsi="Arial" w:cs="Arial"/>
-                <w:sz w:val="18"/>
-                <w:szCs w:val="18"/>
-              </w:rPr>
-            </w:pPr>
-          </w:p>
-        </w:tc>
-      </w:tr>
-      <w:tr>
-        <w:trPr>
-          <w:trHeight w:val="624"/>
-        </w:trPr>
-        <w:tc>
-          <w:tcPr>
-            <w:tcW w:w="2039" w:type="dxa"/>
-            <w:vAlign w:val="center"/>
-          </w:tcPr>
-          <w:p>
-            <w:pPr>
-              <w:jc w:val="center"/>
-              <w:rPr>
-                <w:rFonts w:ascii="Arial" w:hAnsi="Arial" w:cs="Arial"/>
-                <w:sz w:val="18"/>
-                <w:szCs w:val="18"/>
-              </w:rPr>
-            </w:pPr>
-          </w:p>
-        </w:tc>
-        <w:tc>
-          <w:tcPr>
-            <w:tcW w:w="708" w:type="dxa"/>
-          </w:tcPr>
-          <w:p>
-            <w:pPr>
-              <w:rPr>
-                <w:rFonts w:ascii="Arial" w:hAnsi="Arial" w:cs="Arial"/>
-                <w:sz w:val="18"/>
-                <w:szCs w:val="18"/>
-              </w:rPr>
-            </w:pPr>
-          </w:p>
-        </w:tc>
-        <w:tc>
-          <w:tcPr>
-            <w:tcW w:w="712" w:type="dxa"/>
-          </w:tcPr>
-          <w:p>
-            <w:pPr>
-              <w:rPr>
-                <w:rFonts w:ascii="Arial" w:hAnsi="Arial" w:cs="Arial"/>
-                <w:sz w:val="18"/>
-                <w:szCs w:val="18"/>
-              </w:rPr>
-            </w:pPr>
-          </w:p>
-        </w:tc>
-        <w:tc>
-          <w:tcPr>
-            <w:tcW w:w="709" w:type="dxa"/>
-          </w:tcPr>
-          <w:p>
-            <w:pPr>
-              <w:rPr>
-                <w:rFonts w:ascii="Arial" w:hAnsi="Arial" w:cs="Arial"/>
-                <w:sz w:val="18"/>
-                <w:szCs w:val="18"/>
-              </w:rPr>
-            </w:pPr>
-          </w:p>
-        </w:tc>
-        <w:tc>
-          <w:tcPr>
-            <w:tcW w:w="709" w:type="dxa"/>
-          </w:tcPr>
-          <w:p>
-            <w:pPr>
-              <w:rPr>
-                <w:rFonts w:ascii="Arial" w:hAnsi="Arial" w:cs="Arial"/>
-                <w:sz w:val="18"/>
-                <w:szCs w:val="18"/>
-              </w:rPr>
-            </w:pPr>
-          </w:p>
-        </w:tc>
-        <w:tc>
-          <w:tcPr>
-            <w:tcW w:w="567" w:type="dxa"/>
-          </w:tcPr>
-          <w:p>
-            <w:pPr>
-              <w:rPr>
-                <w:rFonts w:ascii="Arial" w:hAnsi="Arial" w:cs="Arial"/>
-                <w:sz w:val="18"/>
-                <w:szCs w:val="18"/>
-              </w:rPr>
-            </w:pPr>
-          </w:p>
-        </w:tc>
-        <w:tc>
-          <w:tcPr>
-            <w:tcW w:w="425" w:type="dxa"/>
-          </w:tcPr>
-          <w:p>
-            <w:pPr>
-              <w:rPr>
-                <w:rFonts w:ascii="Arial" w:hAnsi="Arial" w:cs="Arial"/>
-                <w:sz w:val="18"/>
-                <w:szCs w:val="18"/>
-              </w:rPr>
-            </w:pPr>
-          </w:p>
-        </w:tc>
-        <w:tc>
-          <w:tcPr>
-            <w:tcW w:w="425" w:type="dxa"/>
-          </w:tcPr>
-          <w:p>
-            <w:pPr>
-              <w:rPr>
-                <w:rFonts w:ascii="Arial" w:hAnsi="Arial" w:cs="Arial"/>
-                <w:sz w:val="18"/>
-                <w:szCs w:val="18"/>
-              </w:rPr>
-            </w:pPr>
-          </w:p>
-        </w:tc>
-        <w:tc>
-          <w:tcPr>
-            <w:tcW w:w="426" w:type="dxa"/>
-          </w:tcPr>
-          <w:p>
-            <w:pPr>
-              <w:rPr>
-                <w:rFonts w:ascii="Arial" w:hAnsi="Arial" w:cs="Arial"/>
-                <w:sz w:val="18"/>
-                <w:szCs w:val="18"/>
-              </w:rPr>
-            </w:pPr>
-          </w:p>
-        </w:tc>
-        <w:tc>
-          <w:tcPr>
-            <w:tcW w:w="425" w:type="dxa"/>
-          </w:tcPr>
-          <w:p>
-            <w:pPr>
-              <w:rPr>
-                <w:rFonts w:ascii="Arial" w:hAnsi="Arial" w:cs="Arial"/>
-                <w:sz w:val="18"/>
-                <w:szCs w:val="18"/>
-              </w:rPr>
-            </w:pPr>
-          </w:p>
-        </w:tc>
-        <w:tc>
-          <w:tcPr>
-            <w:tcW w:w="425" w:type="dxa"/>
-          </w:tcPr>
-          <w:p>
-            <w:pPr>
-              <w:rPr>
-                <w:rFonts w:ascii="Arial" w:hAnsi="Arial" w:cs="Arial"/>
-                <w:sz w:val="18"/>
-                <w:szCs w:val="18"/>
-              </w:rPr>
-            </w:pPr>
-          </w:p>
-        </w:tc>
-        <w:tc>
-          <w:tcPr>
-            <w:tcW w:w="425" w:type="dxa"/>
-          </w:tcPr>
-          <w:p>
-            <w:pPr>
-              <w:rPr>
-                <w:rFonts w:ascii="Arial" w:hAnsi="Arial" w:cs="Arial"/>
-                <w:sz w:val="18"/>
-                <w:szCs w:val="18"/>
-              </w:rPr>
-            </w:pPr>
-          </w:p>
-        </w:tc>
-        <w:tc>
-          <w:tcPr>
-            <w:tcW w:w="426" w:type="dxa"/>
-          </w:tcPr>
-          <w:p>
-            <w:pPr>
-              <w:rPr>
-                <w:rFonts w:ascii="Arial" w:hAnsi="Arial" w:cs="Arial"/>
-                <w:sz w:val="18"/>
-                <w:szCs w:val="18"/>
-              </w:rPr>
-            </w:pPr>
-          </w:p>
-        </w:tc>
-        <w:tc>
-          <w:tcPr>
-            <w:tcW w:w="425" w:type="dxa"/>
-          </w:tcPr>
-          <w:p>
-            <w:pPr>
-              <w:rPr>
-                <w:rFonts w:ascii="Arial" w:hAnsi="Arial" w:cs="Arial"/>
-                <w:sz w:val="18"/>
-                <w:szCs w:val="18"/>
-              </w:rPr>
-            </w:pPr>
-          </w:p>
-        </w:tc>
-        <w:tc>
-          <w:tcPr>
-            <w:tcW w:w="425" w:type="dxa"/>
-          </w:tcPr>
-          <w:p>
-            <w:pPr>
-              <w:rPr>
-                <w:rFonts w:ascii="Arial" w:hAnsi="Arial" w:cs="Arial"/>
-                <w:sz w:val="18"/>
-                <w:szCs w:val="18"/>
-              </w:rPr>
-            </w:pPr>
-          </w:p>
-        </w:tc>
-        <w:tc>
-          <w:tcPr>
-            <w:tcW w:w="1575" w:type="dxa"/>
-          </w:tcPr>
-          <w:p>
-            <w:pPr>
-              <w:rPr>
-                <w:rFonts w:ascii="Arial" w:hAnsi="Arial" w:cs="Arial"/>
-                <w:sz w:val="18"/>
-                <w:szCs w:val="18"/>
-              </w:rPr>
-            </w:pPr>
-          </w:p>
-        </w:tc>
-      </w:tr>
-      <w:tr>
-        <w:trPr>
-          <w:trHeight w:val="624"/>
-        </w:trPr>
-        <w:tc>
-          <w:tcPr>
-            <w:tcW w:w="2039" w:type="dxa"/>
-            <w:vAlign w:val="center"/>
-          </w:tcPr>
-          <w:p>
-            <w:pPr>
-              <w:jc w:val="center"/>
-              <w:rPr>
-                <w:rFonts w:ascii="Arial" w:hAnsi="Arial" w:cs="Arial"/>
-                <w:sz w:val="18"/>
-                <w:szCs w:val="18"/>
-              </w:rPr>
-            </w:pPr>
-          </w:p>
-        </w:tc>
-        <w:tc>
-          <w:tcPr>
-            <w:tcW w:w="708" w:type="dxa"/>
-          </w:tcPr>
-          <w:p>
-            <w:pPr>
-              <w:rPr>
-                <w:rFonts w:ascii="Arial" w:hAnsi="Arial" w:cs="Arial"/>
-                <w:sz w:val="18"/>
-                <w:szCs w:val="18"/>
-              </w:rPr>
-            </w:pPr>
-          </w:p>
-        </w:tc>
-        <w:tc>
-          <w:tcPr>
-            <w:tcW w:w="712" w:type="dxa"/>
-          </w:tcPr>
-          <w:p>
-            <w:pPr>
-              <w:rPr>
-                <w:rFonts w:ascii="Arial" w:hAnsi="Arial" w:cs="Arial"/>
-                <w:sz w:val="18"/>
-                <w:szCs w:val="18"/>
-              </w:rPr>
-            </w:pPr>
-          </w:p>
-        </w:tc>
-        <w:tc>
-          <w:tcPr>
-            <w:tcW w:w="709" w:type="dxa"/>
-          </w:tcPr>
-          <w:p>
-            <w:pPr>
-              <w:rPr>
-                <w:rFonts w:ascii="Arial" w:hAnsi="Arial" w:cs="Arial"/>
-                <w:sz w:val="18"/>
-                <w:szCs w:val="18"/>
-              </w:rPr>
-            </w:pPr>
-          </w:p>
-        </w:tc>
-        <w:tc>
-          <w:tcPr>
-            <w:tcW w:w="709" w:type="dxa"/>
-          </w:tcPr>
-          <w:p>
-            <w:pPr>
-              <w:rPr>
-                <w:rFonts w:ascii="Arial" w:hAnsi="Arial" w:cs="Arial"/>
-                <w:sz w:val="18"/>
-                <w:szCs w:val="18"/>
-              </w:rPr>
-            </w:pPr>
-          </w:p>
-        </w:tc>
-        <w:tc>
-          <w:tcPr>
-            <w:tcW w:w="567" w:type="dxa"/>
-          </w:tcPr>
-          <w:p>
-            <w:pPr>
-              <w:rPr>
-                <w:rFonts w:ascii="Arial" w:hAnsi="Arial" w:cs="Arial"/>
-                <w:sz w:val="18"/>
-                <w:szCs w:val="18"/>
-              </w:rPr>
-            </w:pPr>
-          </w:p>
-        </w:tc>
-        <w:tc>
-          <w:tcPr>
-            <w:tcW w:w="425" w:type="dxa"/>
-          </w:tcPr>
-          <w:p>
-            <w:pPr>
-              <w:rPr>
-                <w:rFonts w:ascii="Arial" w:hAnsi="Arial" w:cs="Arial"/>
-                <w:sz w:val="18"/>
-                <w:szCs w:val="18"/>
-              </w:rPr>
-            </w:pPr>
-          </w:p>
-        </w:tc>
-        <w:tc>
-          <w:tcPr>
-            <w:tcW w:w="425" w:type="dxa"/>
-          </w:tcPr>
-          <w:p>
-            <w:pPr>
-              <w:rPr>
-                <w:rFonts w:ascii="Arial" w:hAnsi="Arial" w:cs="Arial"/>
-                <w:sz w:val="18"/>
-                <w:szCs w:val="18"/>
-              </w:rPr>
-            </w:pPr>
-          </w:p>
-        </w:tc>
-        <w:tc>
-          <w:tcPr>
-            <w:tcW w:w="426" w:type="dxa"/>
-          </w:tcPr>
-          <w:p>
-            <w:pPr>
-              <w:rPr>
-                <w:rFonts w:ascii="Arial" w:hAnsi="Arial" w:cs="Arial"/>
-                <w:sz w:val="18"/>
-                <w:szCs w:val="18"/>
-              </w:rPr>
-            </w:pPr>
-          </w:p>
-        </w:tc>
-        <w:tc>
-          <w:tcPr>
-            <w:tcW w:w="425" w:type="dxa"/>
-          </w:tcPr>
-          <w:p>
-            <w:pPr>
-              <w:rPr>
-                <w:rFonts w:ascii="Arial" w:hAnsi="Arial" w:cs="Arial"/>
-                <w:sz w:val="18"/>
-                <w:szCs w:val="18"/>
-              </w:rPr>
-            </w:pPr>
-          </w:p>
-        </w:tc>
-        <w:tc>
-          <w:tcPr>
-            <w:tcW w:w="425" w:type="dxa"/>
-          </w:tcPr>
-          <w:p>
-            <w:pPr>
-              <w:rPr>
-                <w:rFonts w:ascii="Arial" w:hAnsi="Arial" w:cs="Arial"/>
-                <w:sz w:val="18"/>
-                <w:szCs w:val="18"/>
-              </w:rPr>
-            </w:pPr>
-          </w:p>
-        </w:tc>
-        <w:tc>
-          <w:tcPr>
-            <w:tcW w:w="425" w:type="dxa"/>
-          </w:tcPr>
-          <w:p>
-            <w:pPr>
-              <w:rPr>
-                <w:rFonts w:ascii="Arial" w:hAnsi="Arial" w:cs="Arial"/>
-                <w:sz w:val="18"/>
-                <w:szCs w:val="18"/>
-              </w:rPr>
-            </w:pPr>
-          </w:p>
-        </w:tc>
-        <w:tc>
-          <w:tcPr>
-            <w:tcW w:w="426" w:type="dxa"/>
-          </w:tcPr>
-          <w:p>
-            <w:pPr>
-              <w:rPr>
-                <w:rFonts w:ascii="Arial" w:hAnsi="Arial" w:cs="Arial"/>
-                <w:sz w:val="18"/>
-                <w:szCs w:val="18"/>
-              </w:rPr>
-            </w:pPr>
-          </w:p>
-        </w:tc>
-        <w:tc>
-          <w:tcPr>
-            <w:tcW w:w="425" w:type="dxa"/>
-          </w:tcPr>
-          <w:p>
-            <w:pPr>
-              <w:rPr>
-                <w:rFonts w:ascii="Arial" w:hAnsi="Arial" w:cs="Arial"/>
-                <w:sz w:val="18"/>
-                <w:szCs w:val="18"/>
-              </w:rPr>
-            </w:pPr>
-          </w:p>
-        </w:tc>
-        <w:tc>
-          <w:tcPr>
-            <w:tcW w:w="425" w:type="dxa"/>
-          </w:tcPr>
-          <w:p>
-            <w:pPr>
-              <w:rPr>
-                <w:rFonts w:ascii="Arial" w:hAnsi="Arial" w:cs="Arial"/>
-                <w:sz w:val="18"/>
-                <w:szCs w:val="18"/>
-              </w:rPr>
-            </w:pPr>
-          </w:p>
-        </w:tc>
-        <w:tc>
-          <w:tcPr>
-            <w:tcW w:w="1575" w:type="dxa"/>
-          </w:tcPr>
-          <w:p>
-            <w:pPr>
+              <w:jc w:val="center"/>
               <w:rPr>
                 <w:rFonts w:ascii="Arial" w:hAnsi="Arial" w:cs="Arial"/>
                 <w:sz w:val="18"/>
@@ -2949,25 +1575,7 @@
                 <w:sz w:val="18"/>
                 <w:szCs w:val="18"/>
               </w:rPr>
-              <w:t xml:space="preserve"> Complete the table below with all reaction conditions (</w:t>
-            </w:r>
-            <w:proofErr w:type="gramStart"/>
-            <w:r>
-              <w:rPr>
-                <w:rFonts w:ascii="Arial" w:hAnsi="Arial" w:cs="Arial"/>
-                <w:sz w:val="18"/>
-                <w:szCs w:val="18"/>
-              </w:rPr>
-              <w:t>e.g.</w:t>
-            </w:r>
-            <w:proofErr w:type="gramEnd"/>
-            <w:r>
-              <w:rPr>
-                <w:rFonts w:ascii="Arial" w:hAnsi="Arial" w:cs="Arial"/>
-                <w:sz w:val="18"/>
-                <w:szCs w:val="18"/>
-              </w:rPr>
-              <w:t xml:space="preserve"> heating, cooling, vacuum) and associated physical hazards (e.g. exotherm, gas evolution, flooding, asphyxiation, burns—hot or cold, explosion, needle stick injuries).</w:t>
+              <w:t xml:space="preserve"> Complete the table below with all reaction conditions (e.g. heating, cooling, vacuum) and associated physical hazards (e.g. exotherm, gas evolution, flooding, asphyxiation, burns—hot or cold, explosion, needle stick injuries).</w:t>
             </w:r>
           </w:p>
         </w:tc>
@@ -3582,7 +2190,6 @@
                 <w:sz w:val="18"/>
                 <w:szCs w:val="18"/>
               </w:rPr>
-              <w:lastRenderedPageBreak/>
               <w:t>Emergency procedures</w:t>
             </w:r>
           </w:p>
@@ -3600,25 +2207,7 @@
                 <w:sz w:val="18"/>
                 <w:szCs w:val="18"/>
               </w:rPr>
-              <w:t>Are specific emergency procedures (</w:t>
-            </w:r>
-            <w:proofErr w:type="gramStart"/>
-            <w:r>
-              <w:rPr>
-                <w:rFonts w:ascii="Arial" w:hAnsi="Arial" w:cs="Arial"/>
-                <w:sz w:val="18"/>
-                <w:szCs w:val="18"/>
-              </w:rPr>
-              <w:t>e.g.</w:t>
-            </w:r>
-            <w:proofErr w:type="gramEnd"/>
-            <w:r>
-              <w:rPr>
-                <w:rFonts w:ascii="Arial" w:hAnsi="Arial" w:cs="Arial"/>
-                <w:sz w:val="18"/>
-                <w:szCs w:val="18"/>
-              </w:rPr>
-              <w:t xml:space="preserve"> first aid, decontamination or firefighting measures) necessary for this process? (Please give details). Add in PXXX hazards from SDS here)</w:t>
+              <w:t>Are specific emergency procedures (e.g. first aid, decontamination or firefighting measures) necessary for this process? (Please give details). Add in PXXX hazards from SDS here)</w:t>
             </w:r>
             <w:r>
               <w:rPr>
@@ -4733,6 +3322,7 @@
                 <w:sz w:val="18"/>
                 <w:szCs w:val="18"/>
               </w:rPr>
+              <w:lastRenderedPageBreak/>
               <w:t xml:space="preserve">Justification for rating </w:t>
             </w:r>
             <w:r>
@@ -5413,7 +4003,7 @@
 </file>
 
 <file path=word/styles.xml><?xml version="1.0" encoding="utf-8"?>
-<w:styles xmlns:mc="http://schemas.openxmlformats.org/markup-compatibility/2006" xmlns:r="http://schemas.openxmlformats.org/officeDocument/2006/relationships" xmlns:w="http://schemas.openxmlformats.org/wordprocessingml/2006/main" xmlns:w14="http://schemas.microsoft.com/office/word/2010/wordml" xmlns:w15="http://schemas.microsoft.com/office/word/2012/wordml" xmlns:w16cex="http://schemas.microsoft.com/office/word/2018/wordml/cex" xmlns:w16cid="http://schemas.microsoft.com/office/word/2016/wordml/cid" xmlns:w16="http://schemas.microsoft.com/office/word/2018/wordml" xmlns:w16sdtdh="http://schemas.microsoft.com/office/word/2020/wordml/sdtdatahash" xmlns:w16se="http://schemas.microsoft.com/office/word/2015/wordml/symex" mc:Ignorable="w14 w15 w16se w16cid w16 w16cex w16sdtdh">
+<w:styles xmlns:mc="http://schemas.openxmlformats.org/markup-compatibility/2006" xmlns:r="http://schemas.openxmlformats.org/officeDocument/2006/relationships" xmlns:w="http://schemas.openxmlformats.org/wordprocessingml/2006/main" xmlns:w14="http://schemas.microsoft.com/office/word/2010/wordml" xmlns:w15="http://schemas.microsoft.com/office/word/2012/wordml" xmlns:w16cex="http://schemas.microsoft.com/office/word/2018/wordml/cex" xmlns:w16cid="http://schemas.microsoft.com/office/word/2016/wordml/cid" xmlns:w16="http://schemas.microsoft.com/office/word/2018/wordml" xmlns:w16du="http://schemas.microsoft.com/office/word/2023/wordml/word16du" xmlns:w16sdtdh="http://schemas.microsoft.com/office/word/2020/wordml/sdtdatahash" xmlns:w16se="http://schemas.microsoft.com/office/word/2015/wordml/symex" mc:Ignorable="w14 w15 w16se w16cid w16 w16cex w16sdtdh w16du">
   <w:docDefaults>
     <w:rPrDefault>
       <w:rPr>
@@ -5805,7 +4395,6 @@
   <w:style w:type="character" w:default="1" w:styleId="DefaultParagraphFont">
     <w:name w:val="Default Paragraph Font"/>
     <w:uiPriority w:val="1"/>
-    <w:semiHidden/>
     <w:unhideWhenUsed/>
   </w:style>
   <w:style w:type="table" w:default="1" w:styleId="TableNormal">

</xml_diff>